<commit_message>
updated build instructions table of contents
</commit_message>
<xml_diff>
--- a/Hardware/v1AdafruitBLE/Assembly/Build_Instructions.docx
+++ b/Hardware/v1AdafruitBLE/Assembly/Build_Instructions.docx
@@ -54,11 +54,17 @@
       <w:pPr>
         <w:keepNext/>
       </w:pPr>
-      <w:bookmarkStart w:id="0" w:name="_GoBack"/>
-      <w:bookmarkEnd w:id="0"/>
     </w:p>
     <w:sdt>
       <w:sdtPr>
+        <w:rPr>
+          <w:rFonts w:asciiTheme="minorHAnsi" w:eastAsiaTheme="minorHAnsi" w:hAnsiTheme="minorHAnsi" w:cstheme="minorBidi"/>
+          <w:b w:val="0"/>
+          <w:bCs w:val="0"/>
+          <w:color w:val="auto"/>
+          <w:sz w:val="24"/>
+          <w:szCs w:val="24"/>
+        </w:rPr>
         <w:id w:val="1851291818"/>
         <w:docPartObj>
           <w:docPartGallery w:val="Table of Contents"/>
@@ -67,11 +73,7 @@
       </w:sdtPr>
       <w:sdtEndPr>
         <w:rPr>
-          <w:rFonts w:asciiTheme="minorHAnsi" w:eastAsiaTheme="minorHAnsi" w:hAnsiTheme="minorHAnsi" w:cstheme="minorBidi"/>
           <w:noProof/>
-          <w:color w:val="auto"/>
-          <w:sz w:val="24"/>
-          <w:szCs w:val="24"/>
         </w:rPr>
       </w:sdtEndPr>
       <w:sdtContent>
@@ -85,17 +87,21 @@
         </w:p>
         <w:p>
           <w:pPr>
-            <w:pStyle w:val="TOC2"/>
+            <w:pStyle w:val="TOC1"/>
             <w:tabs>
               <w:tab w:val="right" w:leader="dot" w:pos="9350"/>
             </w:tabs>
             <w:rPr>
+              <w:rFonts w:eastAsiaTheme="minorEastAsia"/>
+              <w:b w:val="0"/>
               <w:noProof/>
             </w:rPr>
           </w:pPr>
           <w:r>
             <w:rPr>
               <w:b w:val="0"/>
+              <w:sz w:val="22"/>
+              <w:szCs w:val="22"/>
             </w:rPr>
             <w:fldChar w:fldCharType="begin"/>
           </w:r>
@@ -105,16 +111,18 @@
           <w:r>
             <w:rPr>
               <w:b w:val="0"/>
+              <w:sz w:val="22"/>
+              <w:szCs w:val="22"/>
             </w:rPr>
             <w:fldChar w:fldCharType="separate"/>
           </w:r>
-          <w:hyperlink w:anchor="_Toc437268435" w:history="1">
+          <w:hyperlink w:anchor="_Toc437270904" w:history="1">
             <w:r>
               <w:rPr>
                 <w:rStyle w:val="Hyperlink"/>
                 <w:noProof/>
               </w:rPr>
-              <w:t>Crystal</w:t>
+              <w:t>About the board</w:t>
             </w:r>
             <w:r>
               <w:rPr>
@@ -135,7 +143,7 @@
                 <w:noProof/>
                 <w:webHidden/>
               </w:rPr>
-              <w:instrText xml:space="preserve"> PAGEREF _Toc437268435 \h </w:instrText>
+              <w:instrText xml:space="preserve"> PAGEREF _Toc437270904 \h </w:instrText>
             </w:r>
             <w:r>
               <w:rPr>
@@ -155,7 +163,77 @@
                 <w:noProof/>
                 <w:webHidden/>
               </w:rPr>
-              <w:t>4</w:t>
+              <w:t>2</w:t>
+            </w:r>
+            <w:r>
+              <w:rPr>
+                <w:noProof/>
+                <w:webHidden/>
+              </w:rPr>
+              <w:fldChar w:fldCharType="end"/>
+            </w:r>
+          </w:hyperlink>
+        </w:p>
+        <w:p>
+          <w:pPr>
+            <w:pStyle w:val="TOC1"/>
+            <w:tabs>
+              <w:tab w:val="right" w:leader="dot" w:pos="9350"/>
+            </w:tabs>
+            <w:rPr>
+              <w:rFonts w:eastAsiaTheme="minorEastAsia"/>
+              <w:b w:val="0"/>
+              <w:noProof/>
+            </w:rPr>
+          </w:pPr>
+          <w:hyperlink w:anchor="_Toc437270905" w:history="1">
+            <w:r>
+              <w:rPr>
+                <w:rStyle w:val="Hyperlink"/>
+                <w:noProof/>
+              </w:rPr>
+              <w:t>Tools required</w:t>
+            </w:r>
+            <w:r>
+              <w:rPr>
+                <w:noProof/>
+                <w:webHidden/>
+              </w:rPr>
+              <w:tab/>
+            </w:r>
+            <w:r>
+              <w:rPr>
+                <w:noProof/>
+                <w:webHidden/>
+              </w:rPr>
+              <w:fldChar w:fldCharType="begin"/>
+            </w:r>
+            <w:r>
+              <w:rPr>
+                <w:noProof/>
+                <w:webHidden/>
+              </w:rPr>
+              <w:instrText xml:space="preserve"> PAGEREF _Toc437270905 \h </w:instrText>
+            </w:r>
+            <w:r>
+              <w:rPr>
+                <w:noProof/>
+                <w:webHidden/>
+              </w:rPr>
+            </w:r>
+            <w:r>
+              <w:rPr>
+                <w:noProof/>
+                <w:webHidden/>
+              </w:rPr>
+              <w:fldChar w:fldCharType="separate"/>
+            </w:r>
+            <w:r>
+              <w:rPr>
+                <w:noProof/>
+                <w:webHidden/>
+              </w:rPr>
+              <w:t>3</w:t>
             </w:r>
             <w:r>
               <w:rPr>
@@ -173,16 +251,90 @@
               <w:tab w:val="right" w:leader="dot" w:pos="9350"/>
             </w:tabs>
             <w:rPr>
+              <w:rFonts w:eastAsiaTheme="minorEastAsia"/>
+              <w:b w:val="0"/>
+              <w:noProof/>
+              <w:sz w:val="24"/>
+              <w:szCs w:val="24"/>
+            </w:rPr>
+          </w:pPr>
+          <w:hyperlink w:anchor="_Toc437270906" w:history="1">
+            <w:r>
+              <w:rPr>
+                <w:rStyle w:val="Hyperlink"/>
+                <w:noProof/>
+              </w:rPr>
+              <w:t>Optionally</w:t>
+            </w:r>
+            <w:r>
+              <w:rPr>
+                <w:noProof/>
+                <w:webHidden/>
+              </w:rPr>
+              <w:tab/>
+            </w:r>
+            <w:r>
+              <w:rPr>
+                <w:noProof/>
+                <w:webHidden/>
+              </w:rPr>
+              <w:fldChar w:fldCharType="begin"/>
+            </w:r>
+            <w:r>
+              <w:rPr>
+                <w:noProof/>
+                <w:webHidden/>
+              </w:rPr>
+              <w:instrText xml:space="preserve"> PAGEREF _Toc437270906 \h </w:instrText>
+            </w:r>
+            <w:r>
+              <w:rPr>
+                <w:noProof/>
+                <w:webHidden/>
+              </w:rPr>
+            </w:r>
+            <w:r>
+              <w:rPr>
+                <w:noProof/>
+                <w:webHidden/>
+              </w:rPr>
+              <w:fldChar w:fldCharType="separate"/>
+            </w:r>
+            <w:r>
+              <w:rPr>
+                <w:noProof/>
+                <w:webHidden/>
+              </w:rPr>
+              <w:t>3</w:t>
+            </w:r>
+            <w:r>
+              <w:rPr>
+                <w:noProof/>
+                <w:webHidden/>
+              </w:rPr>
+              <w:fldChar w:fldCharType="end"/>
+            </w:r>
+          </w:hyperlink>
+        </w:p>
+        <w:p>
+          <w:pPr>
+            <w:pStyle w:val="TOC1"/>
+            <w:tabs>
+              <w:tab w:val="right" w:leader="dot" w:pos="9350"/>
+            </w:tabs>
+            <w:rPr>
+              <w:rFonts w:eastAsiaTheme="minorEastAsia"/>
+              <w:b w:val="0"/>
               <w:noProof/>
             </w:rPr>
           </w:pPr>
-          <w:hyperlink w:anchor="_Toc437268436" w:history="1">
+          <w:hyperlink w:anchor="_Toc437270907" w:history="1">
             <w:r>
               <w:rPr>
                 <w:rStyle w:val="Hyperlink"/>
                 <w:noProof/>
               </w:rPr>
-              <w:t>Resistors</w:t>
+              <w:t>The Build</w:t>
             </w:r>
             <w:r>
               <w:rPr>
@@ -203,7 +355,7 @@
                 <w:noProof/>
                 <w:webHidden/>
               </w:rPr>
-              <w:instrText xml:space="preserve"> PAGEREF _Toc437268436 \h </w:instrText>
+              <w:instrText xml:space="preserve"> PAGEREF _Toc437270907 \h </w:instrText>
             </w:r>
             <w:r>
               <w:rPr>
@@ -241,16 +393,20 @@
               <w:tab w:val="right" w:leader="dot" w:pos="9350"/>
             </w:tabs>
             <w:rPr>
+              <w:rFonts w:eastAsiaTheme="minorEastAsia"/>
+              <w:b w:val="0"/>
               <w:noProof/>
+              <w:sz w:val="24"/>
+              <w:szCs w:val="24"/>
             </w:rPr>
           </w:pPr>
-          <w:hyperlink w:anchor="_Toc437268437" w:history="1">
+          <w:hyperlink w:anchor="_Toc437270908" w:history="1">
             <w:r>
               <w:rPr>
                 <w:rStyle w:val="Hyperlink"/>
                 <w:noProof/>
               </w:rPr>
-              <w:t>Diodes</w:t>
+              <w:t>Crystal</w:t>
             </w:r>
             <w:r>
               <w:rPr>
@@ -271,7 +427,7 @@
                 <w:noProof/>
                 <w:webHidden/>
               </w:rPr>
-              <w:instrText xml:space="preserve"> PAGEREF _Toc437268437 \h </w:instrText>
+              <w:instrText xml:space="preserve"> PAGEREF _Toc437270908 \h </w:instrText>
             </w:r>
             <w:r>
               <w:rPr>
@@ -291,7 +447,7 @@
                 <w:noProof/>
                 <w:webHidden/>
               </w:rPr>
-              <w:t>6</w:t>
+              <w:t>4</w:t>
             </w:r>
             <w:r>
               <w:rPr>
@@ -309,16 +465,20 @@
               <w:tab w:val="right" w:leader="dot" w:pos="9350"/>
             </w:tabs>
             <w:rPr>
+              <w:rFonts w:eastAsiaTheme="minorEastAsia"/>
+              <w:b w:val="0"/>
               <w:noProof/>
+              <w:sz w:val="24"/>
+              <w:szCs w:val="24"/>
             </w:rPr>
           </w:pPr>
-          <w:hyperlink w:anchor="_Toc437268438" w:history="1">
+          <w:hyperlink w:anchor="_Toc437270909" w:history="1">
             <w:r>
               <w:rPr>
                 <w:rStyle w:val="Hyperlink"/>
                 <w:noProof/>
               </w:rPr>
-              <w:t>Cleanup – time for a break</w:t>
+              <w:t>Resistors</w:t>
             </w:r>
             <w:r>
               <w:rPr>
@@ -339,7 +499,7 @@
                 <w:noProof/>
                 <w:webHidden/>
               </w:rPr>
-              <w:instrText xml:space="preserve"> PAGEREF _Toc437268438 \h </w:instrText>
+              <w:instrText xml:space="preserve"> PAGEREF _Toc437270909 \h </w:instrText>
             </w:r>
             <w:r>
               <w:rPr>
@@ -359,7 +519,7 @@
                 <w:noProof/>
                 <w:webHidden/>
               </w:rPr>
-              <w:t>6</w:t>
+              <w:t>4</w:t>
             </w:r>
             <w:r>
               <w:rPr>
@@ -377,16 +537,20 @@
               <w:tab w:val="right" w:leader="dot" w:pos="9350"/>
             </w:tabs>
             <w:rPr>
+              <w:rFonts w:eastAsiaTheme="minorEastAsia"/>
+              <w:b w:val="0"/>
               <w:noProof/>
+              <w:sz w:val="24"/>
+              <w:szCs w:val="24"/>
             </w:rPr>
           </w:pPr>
-          <w:hyperlink w:anchor="_Toc437268439" w:history="1">
+          <w:hyperlink w:anchor="_Toc437270910" w:history="1">
             <w:r>
               <w:rPr>
                 <w:rStyle w:val="Hyperlink"/>
                 <w:noProof/>
               </w:rPr>
-              <w:t>Capacitors</w:t>
+              <w:t>Diodes</w:t>
             </w:r>
             <w:r>
               <w:rPr>
@@ -407,7 +571,7 @@
                 <w:noProof/>
                 <w:webHidden/>
               </w:rPr>
-              <w:instrText xml:space="preserve"> PAGEREF _Toc437268439 \h </w:instrText>
+              <w:instrText xml:space="preserve"> PAGEREF _Toc437270910 \h </w:instrText>
             </w:r>
             <w:r>
               <w:rPr>
@@ -427,7 +591,7 @@
                 <w:noProof/>
                 <w:webHidden/>
               </w:rPr>
-              <w:t>7</w:t>
+              <w:t>6</w:t>
             </w:r>
             <w:r>
               <w:rPr>
@@ -445,16 +609,20 @@
               <w:tab w:val="right" w:leader="dot" w:pos="9350"/>
             </w:tabs>
             <w:rPr>
+              <w:rFonts w:eastAsiaTheme="minorEastAsia"/>
+              <w:b w:val="0"/>
               <w:noProof/>
+              <w:sz w:val="24"/>
+              <w:szCs w:val="24"/>
             </w:rPr>
           </w:pPr>
-          <w:hyperlink w:anchor="_Toc437268440" w:history="1">
+          <w:hyperlink w:anchor="_Toc437270911" w:history="1">
             <w:r>
               <w:rPr>
                 <w:rStyle w:val="Hyperlink"/>
                 <w:noProof/>
               </w:rPr>
-              <w:t>Transisor</w:t>
+              <w:t>Cleanup – time for a break</w:t>
             </w:r>
             <w:r>
               <w:rPr>
@@ -475,7 +643,7 @@
                 <w:noProof/>
                 <w:webHidden/>
               </w:rPr>
-              <w:instrText xml:space="preserve"> PAGEREF _Toc437268440 \h </w:instrText>
+              <w:instrText xml:space="preserve"> PAGEREF _Toc437270911 \h </w:instrText>
             </w:r>
             <w:r>
               <w:rPr>
@@ -495,7 +663,7 @@
                 <w:noProof/>
                 <w:webHidden/>
               </w:rPr>
-              <w:t>7</w:t>
+              <w:t>6</w:t>
             </w:r>
             <w:r>
               <w:rPr>
@@ -513,16 +681,20 @@
               <w:tab w:val="right" w:leader="dot" w:pos="9350"/>
             </w:tabs>
             <w:rPr>
+              <w:rFonts w:eastAsiaTheme="minorEastAsia"/>
+              <w:b w:val="0"/>
               <w:noProof/>
+              <w:sz w:val="24"/>
+              <w:szCs w:val="24"/>
             </w:rPr>
           </w:pPr>
-          <w:hyperlink w:anchor="_Toc437268441" w:history="1">
+          <w:hyperlink w:anchor="_Toc437270912" w:history="1">
             <w:r>
               <w:rPr>
                 <w:rStyle w:val="Hyperlink"/>
                 <w:noProof/>
               </w:rPr>
-              <w:t>LED – turn on the lights</w:t>
+              <w:t>Capacitors</w:t>
             </w:r>
             <w:r>
               <w:rPr>
@@ -543,7 +715,7 @@
                 <w:noProof/>
                 <w:webHidden/>
               </w:rPr>
-              <w:instrText xml:space="preserve"> PAGEREF _Toc437268441 \h </w:instrText>
+              <w:instrText xml:space="preserve"> PAGEREF _Toc437270912 \h </w:instrText>
             </w:r>
             <w:r>
               <w:rPr>
@@ -563,7 +735,7 @@
                 <w:noProof/>
                 <w:webHidden/>
               </w:rPr>
-              <w:t>9</w:t>
+              <w:t>7</w:t>
             </w:r>
             <w:r>
               <w:rPr>
@@ -581,16 +753,20 @@
               <w:tab w:val="right" w:leader="dot" w:pos="9350"/>
             </w:tabs>
             <w:rPr>
+              <w:rFonts w:eastAsiaTheme="minorEastAsia"/>
+              <w:b w:val="0"/>
               <w:noProof/>
+              <w:sz w:val="24"/>
+              <w:szCs w:val="24"/>
             </w:rPr>
           </w:pPr>
-          <w:hyperlink w:anchor="_Toc437268442" w:history="1">
+          <w:hyperlink w:anchor="_Toc437270913" w:history="1">
             <w:r>
               <w:rPr>
                 <w:rStyle w:val="Hyperlink"/>
                 <w:noProof/>
               </w:rPr>
-              <w:t>Buttons – human interface</w:t>
+              <w:t>Transistor</w:t>
             </w:r>
             <w:r>
               <w:rPr>
@@ -611,7 +787,7 @@
                 <w:noProof/>
                 <w:webHidden/>
               </w:rPr>
-              <w:instrText xml:space="preserve"> PAGEREF _Toc437268442 \h </w:instrText>
+              <w:instrText xml:space="preserve"> PAGEREF _Toc437270913 \h </w:instrText>
             </w:r>
             <w:r>
               <w:rPr>
@@ -631,7 +807,7 @@
                 <w:noProof/>
                 <w:webHidden/>
               </w:rPr>
-              <w:t>9</w:t>
+              <w:t>7</w:t>
             </w:r>
             <w:r>
               <w:rPr>
@@ -649,16 +825,20 @@
               <w:tab w:val="right" w:leader="dot" w:pos="9350"/>
             </w:tabs>
             <w:rPr>
+              <w:rFonts w:eastAsiaTheme="minorEastAsia"/>
+              <w:b w:val="0"/>
               <w:noProof/>
+              <w:sz w:val="24"/>
+              <w:szCs w:val="24"/>
             </w:rPr>
           </w:pPr>
-          <w:hyperlink w:anchor="_Toc437268443" w:history="1">
+          <w:hyperlink w:anchor="_Toc437270914" w:history="1">
             <w:r>
               <w:rPr>
                 <w:rStyle w:val="Hyperlink"/>
                 <w:noProof/>
               </w:rPr>
-              <w:t>Chip and sockets</w:t>
+              <w:t>LED – turn on the lights</w:t>
             </w:r>
             <w:r>
               <w:rPr>
@@ -679,7 +859,7 @@
                 <w:noProof/>
                 <w:webHidden/>
               </w:rPr>
-              <w:instrText xml:space="preserve"> PAGEREF _Toc437268443 \h </w:instrText>
+              <w:instrText xml:space="preserve"> PAGEREF _Toc437270914 \h </w:instrText>
             </w:r>
             <w:r>
               <w:rPr>
@@ -699,7 +879,7 @@
                 <w:noProof/>
                 <w:webHidden/>
               </w:rPr>
-              <w:t>10</w:t>
+              <w:t>9</w:t>
             </w:r>
             <w:r>
               <w:rPr>
@@ -717,16 +897,20 @@
               <w:tab w:val="right" w:leader="dot" w:pos="9350"/>
             </w:tabs>
             <w:rPr>
+              <w:rFonts w:eastAsiaTheme="minorEastAsia"/>
+              <w:b w:val="0"/>
               <w:noProof/>
+              <w:sz w:val="24"/>
+              <w:szCs w:val="24"/>
             </w:rPr>
           </w:pPr>
-          <w:hyperlink w:anchor="_Toc437268444" w:history="1">
+          <w:hyperlink w:anchor="_Toc437270915" w:history="1">
             <w:r>
               <w:rPr>
                 <w:rStyle w:val="Hyperlink"/>
                 <w:noProof/>
               </w:rPr>
-              <w:t>Headers</w:t>
+              <w:t>Buttons – human interface</w:t>
             </w:r>
             <w:r>
               <w:rPr>
@@ -747,7 +931,7 @@
                 <w:noProof/>
                 <w:webHidden/>
               </w:rPr>
-              <w:instrText xml:space="preserve"> PAGEREF _Toc437268444 \h </w:instrText>
+              <w:instrText xml:space="preserve"> PAGEREF _Toc437270915 \h </w:instrText>
             </w:r>
             <w:r>
               <w:rPr>
@@ -767,7 +951,7 @@
                 <w:noProof/>
                 <w:webHidden/>
               </w:rPr>
-              <w:t>10</w:t>
+              <w:t>9</w:t>
             </w:r>
             <w:r>
               <w:rPr>
@@ -785,16 +969,20 @@
               <w:tab w:val="right" w:leader="dot" w:pos="9350"/>
             </w:tabs>
             <w:rPr>
+              <w:rFonts w:eastAsiaTheme="minorEastAsia"/>
+              <w:b w:val="0"/>
               <w:noProof/>
+              <w:sz w:val="24"/>
+              <w:szCs w:val="24"/>
             </w:rPr>
           </w:pPr>
-          <w:hyperlink w:anchor="_Toc437268445" w:history="1">
+          <w:hyperlink w:anchor="_Toc437270916" w:history="1">
             <w:r>
               <w:rPr>
                 <w:rStyle w:val="Hyperlink"/>
                 <w:noProof/>
               </w:rPr>
-              <w:t>Power Jack</w:t>
+              <w:t>Chip and sockets</w:t>
             </w:r>
             <w:r>
               <w:rPr>
@@ -815,7 +1003,7 @@
                 <w:noProof/>
                 <w:webHidden/>
               </w:rPr>
-              <w:instrText xml:space="preserve"> PAGEREF _Toc437268445 \h </w:instrText>
+              <w:instrText xml:space="preserve"> PAGEREF _Toc437270916 \h </w:instrText>
             </w:r>
             <w:r>
               <w:rPr>
@@ -835,7 +1023,7 @@
                 <w:noProof/>
                 <w:webHidden/>
               </w:rPr>
-              <w:t>11</w:t>
+              <w:t>10</w:t>
             </w:r>
             <w:r>
               <w:rPr>
@@ -853,16 +1041,20 @@
               <w:tab w:val="right" w:leader="dot" w:pos="9350"/>
             </w:tabs>
             <w:rPr>
+              <w:rFonts w:eastAsiaTheme="minorEastAsia"/>
+              <w:b w:val="0"/>
               <w:noProof/>
+              <w:sz w:val="24"/>
+              <w:szCs w:val="24"/>
             </w:rPr>
           </w:pPr>
-          <w:hyperlink w:anchor="_Toc437268446" w:history="1">
+          <w:hyperlink w:anchor="_Toc437270917" w:history="1">
             <w:r>
               <w:rPr>
                 <w:rStyle w:val="Hyperlink"/>
                 <w:noProof/>
               </w:rPr>
-              <w:t>Relay</w:t>
+              <w:t>Headers</w:t>
             </w:r>
             <w:r>
               <w:rPr>
@@ -883,7 +1075,7 @@
                 <w:noProof/>
                 <w:webHidden/>
               </w:rPr>
-              <w:instrText xml:space="preserve"> PAGEREF _Toc437268446 \h </w:instrText>
+              <w:instrText xml:space="preserve"> PAGEREF _Toc437270917 \h </w:instrText>
             </w:r>
             <w:r>
               <w:rPr>
@@ -903,7 +1095,7 @@
                 <w:noProof/>
                 <w:webHidden/>
               </w:rPr>
-              <w:t>11</w:t>
+              <w:t>10</w:t>
             </w:r>
             <w:r>
               <w:rPr>
@@ -921,16 +1113,20 @@
               <w:tab w:val="right" w:leader="dot" w:pos="9350"/>
             </w:tabs>
             <w:rPr>
+              <w:rFonts w:eastAsiaTheme="minorEastAsia"/>
+              <w:b w:val="0"/>
               <w:noProof/>
+              <w:sz w:val="24"/>
+              <w:szCs w:val="24"/>
             </w:rPr>
           </w:pPr>
-          <w:hyperlink w:anchor="_Toc437268447" w:history="1">
+          <w:hyperlink w:anchor="_Toc437270918" w:history="1">
             <w:r>
               <w:rPr>
                 <w:rStyle w:val="Hyperlink"/>
                 <w:noProof/>
               </w:rPr>
-              <w:t>Terminal block – interface to the external world</w:t>
+              <w:t>Power Jack</w:t>
             </w:r>
             <w:r>
               <w:rPr>
@@ -951,7 +1147,7 @@
                 <w:noProof/>
                 <w:webHidden/>
               </w:rPr>
-              <w:instrText xml:space="preserve"> PAGEREF _Toc437268447 \h </w:instrText>
+              <w:instrText xml:space="preserve"> PAGEREF _Toc437270918 \h </w:instrText>
             </w:r>
             <w:r>
               <w:rPr>
@@ -989,15 +1185,163 @@
               <w:tab w:val="right" w:leader="dot" w:pos="9350"/>
             </w:tabs>
             <w:rPr>
+              <w:rFonts w:eastAsiaTheme="minorEastAsia"/>
+              <w:b w:val="0"/>
               <w:noProof/>
+              <w:sz w:val="24"/>
+              <w:szCs w:val="24"/>
             </w:rPr>
           </w:pPr>
-          <w:hyperlink w:anchor="_Toc437268448" w:history="1">
+          <w:hyperlink w:anchor="_Toc437270919" w:history="1">
             <w:r>
               <w:rPr>
                 <w:rStyle w:val="Hyperlink"/>
                 <w:noProof/>
               </w:rPr>
+              <w:t>Relay</w:t>
+            </w:r>
+            <w:r>
+              <w:rPr>
+                <w:noProof/>
+                <w:webHidden/>
+              </w:rPr>
+              <w:tab/>
+            </w:r>
+            <w:r>
+              <w:rPr>
+                <w:noProof/>
+                <w:webHidden/>
+              </w:rPr>
+              <w:fldChar w:fldCharType="begin"/>
+            </w:r>
+            <w:r>
+              <w:rPr>
+                <w:noProof/>
+                <w:webHidden/>
+              </w:rPr>
+              <w:instrText xml:space="preserve"> PAGEREF _Toc437270919 \h </w:instrText>
+            </w:r>
+            <w:r>
+              <w:rPr>
+                <w:noProof/>
+                <w:webHidden/>
+              </w:rPr>
+            </w:r>
+            <w:r>
+              <w:rPr>
+                <w:noProof/>
+                <w:webHidden/>
+              </w:rPr>
+              <w:fldChar w:fldCharType="separate"/>
+            </w:r>
+            <w:r>
+              <w:rPr>
+                <w:noProof/>
+                <w:webHidden/>
+              </w:rPr>
+              <w:t>11</w:t>
+            </w:r>
+            <w:r>
+              <w:rPr>
+                <w:noProof/>
+                <w:webHidden/>
+              </w:rPr>
+              <w:fldChar w:fldCharType="end"/>
+            </w:r>
+          </w:hyperlink>
+        </w:p>
+        <w:p>
+          <w:pPr>
+            <w:pStyle w:val="TOC2"/>
+            <w:tabs>
+              <w:tab w:val="right" w:leader="dot" w:pos="9350"/>
+            </w:tabs>
+            <w:rPr>
+              <w:rFonts w:eastAsiaTheme="minorEastAsia"/>
+              <w:b w:val="0"/>
+              <w:noProof/>
+              <w:sz w:val="24"/>
+              <w:szCs w:val="24"/>
+            </w:rPr>
+          </w:pPr>
+          <w:hyperlink w:anchor="_Toc437270920" w:history="1">
+            <w:r>
+              <w:rPr>
+                <w:rStyle w:val="Hyperlink"/>
+                <w:noProof/>
+              </w:rPr>
+              <w:t>Terminal block – interface to the external world</w:t>
+            </w:r>
+            <w:r>
+              <w:rPr>
+                <w:noProof/>
+                <w:webHidden/>
+              </w:rPr>
+              <w:tab/>
+            </w:r>
+            <w:r>
+              <w:rPr>
+                <w:noProof/>
+                <w:webHidden/>
+              </w:rPr>
+              <w:fldChar w:fldCharType="begin"/>
+            </w:r>
+            <w:r>
+              <w:rPr>
+                <w:noProof/>
+                <w:webHidden/>
+              </w:rPr>
+              <w:instrText xml:space="preserve"> PAGEREF _Toc437270920 \h </w:instrText>
+            </w:r>
+            <w:r>
+              <w:rPr>
+                <w:noProof/>
+                <w:webHidden/>
+              </w:rPr>
+            </w:r>
+            <w:r>
+              <w:rPr>
+                <w:noProof/>
+                <w:webHidden/>
+              </w:rPr>
+              <w:fldChar w:fldCharType="separate"/>
+            </w:r>
+            <w:r>
+              <w:rPr>
+                <w:noProof/>
+                <w:webHidden/>
+              </w:rPr>
+              <w:t>11</w:t>
+            </w:r>
+            <w:r>
+              <w:rPr>
+                <w:noProof/>
+                <w:webHidden/>
+              </w:rPr>
+              <w:fldChar w:fldCharType="end"/>
+            </w:r>
+          </w:hyperlink>
+        </w:p>
+        <w:p>
+          <w:pPr>
+            <w:pStyle w:val="TOC2"/>
+            <w:tabs>
+              <w:tab w:val="right" w:leader="dot" w:pos="9350"/>
+            </w:tabs>
+            <w:rPr>
+              <w:rFonts w:eastAsiaTheme="minorEastAsia"/>
+              <w:b w:val="0"/>
+              <w:noProof/>
+              <w:sz w:val="24"/>
+              <w:szCs w:val="24"/>
+            </w:rPr>
+          </w:pPr>
+          <w:hyperlink w:anchor="_Toc437270921" w:history="1">
+            <w:r>
+              <w:rPr>
+                <w:rStyle w:val="Hyperlink"/>
+                <w:noProof/>
+              </w:rPr>
               <w:t>Finished - What it should look like</w:t>
             </w:r>
             <w:r>
@@ -1019,7 +1363,7 @@
                 <w:noProof/>
                 <w:webHidden/>
               </w:rPr>
-              <w:instrText xml:space="preserve"> PAGEREF _Toc437268448 \h </w:instrText>
+              <w:instrText xml:space="preserve"> PAGEREF _Toc437270921 \h </w:instrText>
             </w:r>
             <w:r>
               <w:rPr>
@@ -1066,6 +1410,8 @@
       <w:r>
         <w:br w:type="page"/>
       </w:r>
+      <w:bookmarkStart w:id="0" w:name="_GoBack"/>
+      <w:bookmarkEnd w:id="0"/>
     </w:p>
     <w:p>
       <w:pPr>
@@ -1081,9 +1427,11 @@
       <w:pPr>
         <w:pStyle w:val="Heading1"/>
       </w:pPr>
+      <w:bookmarkStart w:id="1" w:name="_Toc437270904"/>
       <w:r>
         <w:t>About the board</w:t>
       </w:r>
+      <w:bookmarkEnd w:id="1"/>
     </w:p>
     <w:p>
       <w:pPr>
@@ -1165,14 +1513,27 @@
       <w:r>
         <w:t xml:space="preserve">Figure </w:t>
       </w:r>
-      <w:fldSimple w:instr=" SEQ Figure \* ARABIC ">
-        <w:r>
-          <w:rPr>
-            <w:noProof/>
-          </w:rPr>
-          <w:t>1</w:t>
-        </w:r>
-      </w:fldSimple>
+      <w:r>
+        <w:fldChar w:fldCharType="begin"/>
+      </w:r>
+      <w:r>
+        <w:instrText xml:space="preserve"> SEQ Figure \* ARABIC </w:instrText>
+      </w:r>
+      <w:r>
+        <w:fldChar w:fldCharType="separate"/>
+      </w:r>
+      <w:r>
+        <w:rPr>
+          <w:noProof/>
+        </w:rPr>
+        <w:t>1</w:t>
+      </w:r>
+      <w:r>
+        <w:rPr>
+          <w:noProof/>
+        </w:rPr>
+        <w:fldChar w:fldCharType="end"/>
+      </w:r>
       <w:r>
         <w:t xml:space="preserve"> Component Side</w:t>
       </w:r>
@@ -1254,14 +1615,27 @@
       <w:r>
         <w:t xml:space="preserve">Figure </w:t>
       </w:r>
-      <w:fldSimple w:instr=" SEQ Figure \* ARABIC ">
-        <w:r>
-          <w:rPr>
-            <w:noProof/>
-          </w:rPr>
-          <w:t>2</w:t>
-        </w:r>
-      </w:fldSimple>
+      <w:r>
+        <w:fldChar w:fldCharType="begin"/>
+      </w:r>
+      <w:r>
+        <w:instrText xml:space="preserve"> SEQ Figure \* ARABIC </w:instrText>
+      </w:r>
+      <w:r>
+        <w:fldChar w:fldCharType="separate"/>
+      </w:r>
+      <w:r>
+        <w:rPr>
+          <w:noProof/>
+        </w:rPr>
+        <w:t>2</w:t>
+      </w:r>
+      <w:r>
+        <w:rPr>
+          <w:noProof/>
+        </w:rPr>
+        <w:fldChar w:fldCharType="end"/>
+      </w:r>
       <w:r>
         <w:t xml:space="preserve"> Solder Side</w:t>
       </w:r>
@@ -1591,14 +1965,27 @@
                             <w:r>
                               <w:t xml:space="preserve">Figure </w:t>
                             </w:r>
-                            <w:fldSimple w:instr=" SEQ Figure \* ARABIC ">
-                              <w:r>
-                                <w:rPr>
-                                  <w:noProof/>
-                                </w:rPr>
-                                <w:t>3</w:t>
-                              </w:r>
-                            </w:fldSimple>
+                            <w:r>
+                              <w:fldChar w:fldCharType="begin"/>
+                            </w:r>
+                            <w:r>
+                              <w:instrText xml:space="preserve"> SEQ Figure \* ARABIC </w:instrText>
+                            </w:r>
+                            <w:r>
+                              <w:fldChar w:fldCharType="separate"/>
+                            </w:r>
+                            <w:r>
+                              <w:rPr>
+                                <w:noProof/>
+                              </w:rPr>
+                              <w:t>3</w:t>
+                            </w:r>
+                            <w:r>
+                              <w:rPr>
+                                <w:noProof/>
+                              </w:rPr>
+                              <w:fldChar w:fldCharType="end"/>
+                            </w:r>
                             <w:r>
                               <w:t xml:space="preserve"> Solder component sequence</w:t>
                             </w:r>
@@ -1636,14 +2023,27 @@
                       <w:r>
                         <w:t xml:space="preserve">Figure </w:t>
                       </w:r>
-                      <w:fldSimple w:instr=" SEQ Figure \* ARABIC ">
-                        <w:r>
-                          <w:rPr>
-                            <w:noProof/>
-                          </w:rPr>
-                          <w:t>3</w:t>
-                        </w:r>
-                      </w:fldSimple>
+                      <w:r>
+                        <w:fldChar w:fldCharType="begin"/>
+                      </w:r>
+                      <w:r>
+                        <w:instrText xml:space="preserve"> SEQ Figure \* ARABIC </w:instrText>
+                      </w:r>
+                      <w:r>
+                        <w:fldChar w:fldCharType="separate"/>
+                      </w:r>
+                      <w:r>
+                        <w:rPr>
+                          <w:noProof/>
+                        </w:rPr>
+                        <w:t>3</w:t>
+                      </w:r>
+                      <w:r>
+                        <w:rPr>
+                          <w:noProof/>
+                        </w:rPr>
+                        <w:fldChar w:fldCharType="end"/>
+                      </w:r>
                       <w:r>
                         <w:t xml:space="preserve"> Solder component sequence</w:t>
                       </w:r>
@@ -1671,9 +2071,11 @@
       <w:pPr>
         <w:pStyle w:val="Heading1"/>
       </w:pPr>
+      <w:bookmarkStart w:id="2" w:name="_Toc437270905"/>
       <w:r>
         <w:t>Tools required</w:t>
       </w:r>
+      <w:bookmarkEnd w:id="2"/>
     </w:p>
     <w:p/>
     <w:p>
@@ -1702,9 +2104,11 @@
       <w:pPr>
         <w:pStyle w:val="Heading2"/>
       </w:pPr>
+      <w:bookmarkStart w:id="3" w:name="_Toc437270906"/>
       <w:r>
         <w:t>Optionally</w:t>
       </w:r>
+      <w:bookmarkEnd w:id="3"/>
     </w:p>
     <w:p>
       <w:pPr>
@@ -1796,20 +2200,22 @@
       <w:pPr>
         <w:pStyle w:val="Heading1"/>
       </w:pPr>
+      <w:bookmarkStart w:id="4" w:name="_Toc437270907"/>
       <w:r>
         <w:t>The Build</w:t>
       </w:r>
+      <w:bookmarkEnd w:id="4"/>
     </w:p>
     <w:p/>
     <w:p>
       <w:pPr>
         <w:pStyle w:val="Heading2"/>
       </w:pPr>
-      <w:bookmarkStart w:id="1" w:name="_Toc437268435"/>
+      <w:bookmarkStart w:id="5" w:name="_Toc437270908"/>
       <w:r>
         <w:t>Crystal</w:t>
       </w:r>
-      <w:bookmarkEnd w:id="1"/>
+      <w:bookmarkEnd w:id="5"/>
     </w:p>
     <w:p/>
     <w:p>
@@ -2030,11 +2436,11 @@
       <w:pPr>
         <w:pStyle w:val="Heading2"/>
       </w:pPr>
-      <w:bookmarkStart w:id="2" w:name="_Toc437268436"/>
+      <w:bookmarkStart w:id="6" w:name="_Toc437270909"/>
       <w:r>
         <w:t>Resistors</w:t>
       </w:r>
-      <w:bookmarkEnd w:id="2"/>
+      <w:bookmarkEnd w:id="6"/>
     </w:p>
     <w:p/>
     <w:p>
@@ -2179,6 +2585,9 @@
     <w:p/>
     <w:p>
       <w:r>
+        <w:rPr>
+          <w:noProof/>
+        </w:rPr>
         <w:drawing>
           <wp:anchor distT="0" distB="0" distL="114300" distR="114300" simplePos="0" relativeHeight="251668480" behindDoc="0" locked="0" layoutInCell="1" allowOverlap="1" wp14:anchorId="4C426C12" wp14:editId="5739B47E">
             <wp:simplePos x="0" y="0"/>
@@ -2380,7 +2789,6 @@
           <w:szCs w:val="26"/>
         </w:rPr>
       </w:pPr>
-      <w:bookmarkStart w:id="3" w:name="_Toc437268437"/>
       <w:r>
         <w:br w:type="page"/>
       </w:r>
@@ -2389,14 +2797,18 @@
       <w:pPr>
         <w:pStyle w:val="Heading2"/>
       </w:pPr>
+      <w:bookmarkStart w:id="7" w:name="_Toc437270910"/>
       <w:r>
         <w:t>Diodes</w:t>
       </w:r>
-      <w:bookmarkEnd w:id="3"/>
-    </w:p>
-    <w:p/>
-    <w:p>
-      <w:r>
+      <w:bookmarkEnd w:id="7"/>
+    </w:p>
+    <w:p/>
+    <w:p>
+      <w:r>
+        <w:rPr>
+          <w:noProof/>
+        </w:rPr>
         <w:drawing>
           <wp:anchor distT="0" distB="0" distL="114300" distR="114300" simplePos="0" relativeHeight="251671552" behindDoc="0" locked="0" layoutInCell="1" allowOverlap="1" wp14:anchorId="29EFEA97" wp14:editId="6562A973">
             <wp:simplePos x="0" y="0"/>
@@ -2516,6 +2928,9 @@
         </w:drawing>
       </w:r>
       <w:r>
+        <w:rPr>
+          <w:noProof/>
+        </w:rPr>
         <w:drawing>
           <wp:anchor distT="0" distB="0" distL="114300" distR="114300" simplePos="0" relativeHeight="251672576" behindDoc="0" locked="0" layoutInCell="1" allowOverlap="1" wp14:anchorId="5612C5A8" wp14:editId="11B05C60">
             <wp:simplePos x="0" y="0"/>
@@ -2600,11 +3015,11 @@
       <w:pPr>
         <w:pStyle w:val="Heading2"/>
       </w:pPr>
-      <w:bookmarkStart w:id="4" w:name="_Toc437268438"/>
+      <w:bookmarkStart w:id="8" w:name="_Toc437270911"/>
       <w:r>
         <w:t>Cleanup – time for a break</w:t>
       </w:r>
-      <w:bookmarkEnd w:id="4"/>
+      <w:bookmarkEnd w:id="8"/>
     </w:p>
     <w:p/>
     <w:p>
@@ -2815,7 +3230,6 @@
           <w:szCs w:val="26"/>
         </w:rPr>
       </w:pPr>
-      <w:bookmarkStart w:id="5" w:name="_Toc437268439"/>
       <w:r>
         <w:br w:type="page"/>
       </w:r>
@@ -2824,10 +3238,11 @@
       <w:pPr>
         <w:pStyle w:val="Heading2"/>
       </w:pPr>
+      <w:bookmarkStart w:id="9" w:name="_Toc437270912"/>
       <w:r>
         <w:t>Capacitors</w:t>
       </w:r>
-      <w:bookmarkEnd w:id="5"/>
+      <w:bookmarkEnd w:id="9"/>
     </w:p>
     <w:p/>
     <w:p>
@@ -2962,6 +3377,9 @@
     </w:p>
     <w:p>
       <w:r>
+        <w:rPr>
+          <w:noProof/>
+        </w:rPr>
         <w:drawing>
           <wp:anchor distT="0" distB="0" distL="114300" distR="114300" simplePos="0" relativeHeight="251680768" behindDoc="0" locked="0" layoutInCell="1" allowOverlap="1" wp14:anchorId="3D2F4D49" wp14:editId="2CC1AF02">
             <wp:simplePos x="0" y="0"/>
@@ -3095,7 +3513,7 @@
       <w:pPr>
         <w:pStyle w:val="Heading2"/>
       </w:pPr>
-      <w:bookmarkStart w:id="6" w:name="_Toc437268440"/>
+      <w:bookmarkStart w:id="10" w:name="_Toc437270913"/>
       <w:r>
         <w:t>Transis</w:t>
       </w:r>
@@ -3105,12 +3523,15 @@
       <w:r>
         <w:t>or</w:t>
       </w:r>
-      <w:bookmarkEnd w:id="6"/>
-    </w:p>
-    <w:p/>
-    <w:p/>
-    <w:p>
-      <w:r>
+      <w:bookmarkEnd w:id="10"/>
+    </w:p>
+    <w:p/>
+    <w:p/>
+    <w:p>
+      <w:r>
+        <w:rPr>
+          <w:noProof/>
+        </w:rPr>
         <w:drawing>
           <wp:anchor distT="0" distB="0" distL="114300" distR="114300" simplePos="0" relativeHeight="251683840" behindDoc="0" locked="0" layoutInCell="1" allowOverlap="1" wp14:anchorId="258C13EC" wp14:editId="46DC8375">
             <wp:simplePos x="0" y="0"/>
@@ -3321,7 +3742,6 @@
           <w:szCs w:val="26"/>
         </w:rPr>
       </w:pPr>
-      <w:bookmarkStart w:id="7" w:name="_Toc437268441"/>
       <w:r>
         <w:br w:type="page"/>
       </w:r>
@@ -3330,10 +3750,11 @@
       <w:pPr>
         <w:pStyle w:val="Heading2"/>
       </w:pPr>
+      <w:bookmarkStart w:id="11" w:name="_Toc437270914"/>
       <w:r>
         <w:t>LED – turn on the lights</w:t>
       </w:r>
-      <w:bookmarkEnd w:id="7"/>
+      <w:bookmarkEnd w:id="11"/>
     </w:p>
     <w:p/>
     <w:p>
@@ -3555,15 +3976,18 @@
       <w:pPr>
         <w:pStyle w:val="Heading2"/>
       </w:pPr>
-      <w:bookmarkStart w:id="8" w:name="_Toc437268442"/>
+      <w:bookmarkStart w:id="12" w:name="_Toc437270915"/>
       <w:r>
         <w:t>Buttons – human interface</w:t>
       </w:r>
-      <w:bookmarkEnd w:id="8"/>
-    </w:p>
-    <w:p/>
-    <w:p>
-      <w:r>
+      <w:bookmarkEnd w:id="12"/>
+    </w:p>
+    <w:p/>
+    <w:p>
+      <w:r>
+        <w:rPr>
+          <w:noProof/>
+        </w:rPr>
         <w:drawing>
           <wp:anchor distT="0" distB="0" distL="114300" distR="114300" simplePos="0" relativeHeight="251688960" behindDoc="0" locked="0" layoutInCell="1" allowOverlap="1" wp14:anchorId="1737BA42" wp14:editId="76AA0A58">
             <wp:simplePos x="0" y="0"/>
@@ -3719,7 +4143,6 @@
           <w:szCs w:val="26"/>
         </w:rPr>
       </w:pPr>
-      <w:bookmarkStart w:id="9" w:name="_Toc437268443"/>
       <w:r>
         <w:br w:type="page"/>
       </w:r>
@@ -3728,10 +4151,11 @@
       <w:pPr>
         <w:pStyle w:val="Heading2"/>
       </w:pPr>
+      <w:bookmarkStart w:id="13" w:name="_Toc437270916"/>
       <w:r>
         <w:t>Chip and sockets</w:t>
       </w:r>
-      <w:bookmarkEnd w:id="9"/>
+      <w:bookmarkEnd w:id="13"/>
       <w:r>
         <w:t xml:space="preserve"> </w:t>
       </w:r>
@@ -3871,11 +4295,11 @@
       <w:pPr>
         <w:pStyle w:val="Heading2"/>
       </w:pPr>
-      <w:bookmarkStart w:id="10" w:name="_Toc437268444"/>
+      <w:bookmarkStart w:id="14" w:name="_Toc437270917"/>
       <w:r>
         <w:t>Headers</w:t>
       </w:r>
-      <w:bookmarkEnd w:id="10"/>
+      <w:bookmarkEnd w:id="14"/>
     </w:p>
     <w:p/>
     <w:p>
@@ -4089,7 +4513,6 @@
           <w:szCs w:val="26"/>
         </w:rPr>
       </w:pPr>
-      <w:bookmarkStart w:id="11" w:name="_Toc437268445"/>
       <w:r>
         <w:br w:type="page"/>
       </w:r>
@@ -4098,10 +4521,11 @@
       <w:pPr>
         <w:pStyle w:val="Heading2"/>
       </w:pPr>
+      <w:bookmarkStart w:id="15" w:name="_Toc437270918"/>
       <w:r>
         <w:t>Power Jack</w:t>
       </w:r>
-      <w:bookmarkEnd w:id="11"/>
+      <w:bookmarkEnd w:id="15"/>
     </w:p>
     <w:p/>
     <w:p>
@@ -4194,11 +4618,11 @@
       <w:pPr>
         <w:pStyle w:val="Heading2"/>
       </w:pPr>
-      <w:bookmarkStart w:id="12" w:name="_Toc437268446"/>
+      <w:bookmarkStart w:id="16" w:name="_Toc437270919"/>
       <w:r>
         <w:t>Relay</w:t>
       </w:r>
-      <w:bookmarkEnd w:id="12"/>
+      <w:bookmarkEnd w:id="16"/>
     </w:p>
     <w:p/>
     <w:p>
@@ -4279,6 +4703,9 @@
     <w:p/>
     <w:p>
       <w:r>
+        <w:rPr>
+          <w:noProof/>
+        </w:rPr>
         <w:drawing>
           <wp:anchor distT="0" distB="0" distL="114300" distR="114300" simplePos="0" relativeHeight="251695104" behindDoc="0" locked="0" layoutInCell="1" allowOverlap="1" wp14:anchorId="5B9A18AF" wp14:editId="098982B6">
             <wp:simplePos x="0" y="0"/>
@@ -4340,11 +4767,11 @@
       <w:pPr>
         <w:pStyle w:val="Heading2"/>
       </w:pPr>
-      <w:bookmarkStart w:id="13" w:name="_Toc437268447"/>
+      <w:bookmarkStart w:id="17" w:name="_Toc437270920"/>
       <w:r>
         <w:t>Terminal block – interface to the external world</w:t>
       </w:r>
-      <w:bookmarkEnd w:id="13"/>
+      <w:bookmarkEnd w:id="17"/>
     </w:p>
     <w:p/>
     <w:p>
@@ -4429,7 +4856,6 @@
           <w:szCs w:val="26"/>
         </w:rPr>
       </w:pPr>
-      <w:bookmarkStart w:id="14" w:name="_Toc437268448"/>
       <w:r>
         <w:br w:type="page"/>
       </w:r>
@@ -4438,10 +4864,11 @@
       <w:pPr>
         <w:pStyle w:val="Heading2"/>
       </w:pPr>
+      <w:bookmarkStart w:id="18" w:name="_Toc437270921"/>
       <w:r>
         <w:t>Finished - What it should look like</w:t>
       </w:r>
-      <w:bookmarkEnd w:id="14"/>
+      <w:bookmarkEnd w:id="18"/>
     </w:p>
     <w:p/>
     <w:p>
@@ -4791,6 +5218,7 @@
                             <w:dataBinding w:prefixMappings="xmlns:ns0='http://purl.org/dc/elements/1.1/' xmlns:ns1='http://schemas.openxmlformats.org/package/2006/metadata/core-properties' " w:xpath="/ns1:coreProperties[1]/ns0:title[1]" w:storeItemID="{6C3C8BC8-F283-45AE-878A-BAB7291924A1}"/>
                             <w:text/>
                           </w:sdtPr>
+                          <w:sdtEndPr/>
                           <w:sdtContent>
                             <w:p>
                               <w:pPr>
@@ -5664,7 +6092,6 @@
     <w:next w:val="Normal"/>
     <w:autoRedefine/>
     <w:uiPriority w:val="39"/>
-    <w:semiHidden/>
     <w:unhideWhenUsed/>
     <w:rsid w:val="008F5C84"/>
     <w:pPr>
@@ -6104,7 +6531,7 @@
 </file>
 
 <file path=customXml/itemProps1.xml><?xml version="1.0" encoding="utf-8"?>
-<ds:datastoreItem xmlns:ds="http://schemas.openxmlformats.org/officeDocument/2006/customXml" ds:itemID="{5382F89D-8F71-644E-900E-8E3DE9F2AB0A}">
+<ds:datastoreItem xmlns:ds="http://schemas.openxmlformats.org/officeDocument/2006/customXml" ds:itemID="{E425403A-F23C-4343-A93A-44A5C576C150}">
   <ds:schemaRefs>
     <ds:schemaRef ds:uri="http://schemas.openxmlformats.org/officeDocument/2006/bibliography"/>
   </ds:schemaRefs>

</xml_diff>

<commit_message>
added some documentation made some changes to the board layout because of the v1 board has some needed changes. I expect there to be a few more changes, around the silkscreen output
</commit_message>
<xml_diff>
--- a/Hardware/v1AdafruitBLE/Assembly/Build_Instructions.docx
+++ b/Hardware/v1AdafruitBLE/Assembly/Build_Instructions.docx
@@ -22,6 +22,7 @@
       <w:pPr>
         <w:keepNext/>
       </w:pPr>
+      <w:bookmarkStart w:id="0" w:name="_GoBack"/>
       <w:r>
         <w:t>The document describes in easy to read for</w:t>
       </w:r>
@@ -29,7 +30,11 @@
         <w:t>mat</w:t>
       </w:r>
       <w:r>
-        <w:t xml:space="preserve">, steps to correctly solder the garagedoor circuit. See </w:t>
+        <w:t xml:space="preserve">, steps to correctly solder the garagedoor circuit. </w:t>
+      </w:r>
+      <w:bookmarkEnd w:id="0"/>
+      <w:r>
+        <w:t xml:space="preserve">See </w:t>
       </w:r>
       <w:hyperlink r:id="rId8" w:history="1">
         <w:r>
@@ -1410,8 +1415,6 @@
       <w:r>
         <w:br w:type="page"/>
       </w:r>
-      <w:bookmarkStart w:id="0" w:name="_GoBack"/>
-      <w:bookmarkEnd w:id="0"/>
     </w:p>
     <w:p>
       <w:pPr>
@@ -2202,6 +2205,7 @@
       </w:pPr>
       <w:bookmarkStart w:id="4" w:name="_Toc437270907"/>
       <w:r>
+        <w:lastRenderedPageBreak/>
         <w:t>The Build</w:t>
       </w:r>
       <w:bookmarkEnd w:id="4"/>
@@ -2799,6 +2803,7 @@
       </w:pPr>
       <w:bookmarkStart w:id="7" w:name="_Toc437270910"/>
       <w:r>
+        <w:lastRenderedPageBreak/>
         <w:t>Diodes</w:t>
       </w:r>
       <w:bookmarkEnd w:id="7"/>
@@ -3240,6 +3245,7 @@
       </w:pPr>
       <w:bookmarkStart w:id="9" w:name="_Toc437270912"/>
       <w:r>
+        <w:lastRenderedPageBreak/>
         <w:t>Capacitors</w:t>
       </w:r>
       <w:bookmarkEnd w:id="9"/>
@@ -3743,6 +3749,7 @@
         </w:rPr>
       </w:pPr>
       <w:r>
+        <w:lastRenderedPageBreak/>
         <w:br w:type="page"/>
       </w:r>
     </w:p>
@@ -3752,6 +3759,7 @@
       </w:pPr>
       <w:bookmarkStart w:id="11" w:name="_Toc437270914"/>
       <w:r>
+        <w:lastRenderedPageBreak/>
         <w:t>LED – turn on the lights</w:t>
       </w:r>
       <w:bookmarkEnd w:id="11"/>
@@ -4153,6 +4161,7 @@
       </w:pPr>
       <w:bookmarkStart w:id="13" w:name="_Toc437270916"/>
       <w:r>
+        <w:lastRenderedPageBreak/>
         <w:t>Chip and sockets</w:t>
       </w:r>
       <w:bookmarkEnd w:id="13"/>
@@ -4523,6 +4532,7 @@
       </w:pPr>
       <w:bookmarkStart w:id="15" w:name="_Toc437270918"/>
       <w:r>
+        <w:lastRenderedPageBreak/>
         <w:t>Power Jack</w:t>
       </w:r>
       <w:bookmarkEnd w:id="15"/>
@@ -4866,6 +4876,7 @@
       </w:pPr>
       <w:bookmarkStart w:id="18" w:name="_Toc437270921"/>
       <w:r>
+        <w:lastRenderedPageBreak/>
         <w:t>Finished - What it should look like</w:t>
       </w:r>
       <w:bookmarkEnd w:id="18"/>
@@ -6531,7 +6542,7 @@
 </file>
 
 <file path=customXml/itemProps1.xml><?xml version="1.0" encoding="utf-8"?>
-<ds:datastoreItem xmlns:ds="http://schemas.openxmlformats.org/officeDocument/2006/customXml" ds:itemID="{E425403A-F23C-4343-A93A-44A5C576C150}">
+<ds:datastoreItem xmlns:ds="http://schemas.openxmlformats.org/officeDocument/2006/customXml" ds:itemID="{95AB0878-A373-1F40-8452-99DFB2527907}">
   <ds:schemaRefs>
     <ds:schemaRef ds:uri="http://schemas.openxmlformats.org/officeDocument/2006/bibliography"/>
   </ds:schemaRefs>

</xml_diff>